<commit_message>
Saved a new solution
</commit_message>
<xml_diff>
--- a/SpaceTradingGame/Space Trader Story outline.docx
+++ b/SpaceTradingGame/Space Trader Story outline.docx
@@ -31,6 +31,23 @@
       <w:pPr>
         <w:pStyle w:val="ListParagraph"/>
         <w:numPr>
+          <w:ilvl w:val="1"/>
+          <w:numId w:val="1"/>
+        </w:numPr>
+      </w:pPr>
+      <w:proofErr w:type="spellStart"/>
+      <w:r>
+        <w:t>allen</w:t>
+      </w:r>
+      <w:proofErr w:type="spellEnd"/>
+      <w:r>
+        <w:t xml:space="preserve"> is the son of a citizen, fighting for residents because he doesn’t feel like everyone should be separated.</w:t>
+      </w:r>
+    </w:p>
+    <w:p>
+      <w:pPr>
+        <w:pStyle w:val="ListParagraph"/>
+        <w:numPr>
           <w:ilvl w:val="0"/>
           <w:numId w:val="1"/>
         </w:numPr>
@@ -276,91 +293,114 @@
       <w:r>
         <w:t>Officers live in large estates, while the enlisted live in black mold infested barracks.</w:t>
       </w:r>
-    </w:p>
-    <w:p>
-      <w:pPr>
-        <w:pStyle w:val="ListParagraph"/>
-        <w:numPr>
-          <w:ilvl w:val="4"/>
-          <w:numId w:val="1"/>
-        </w:numPr>
-      </w:pPr>
-      <w:r>
-        <w:t>rations are smaller and tasteless of enlisted</w:t>
-      </w:r>
-    </w:p>
-    <w:p>
-      <w:pPr>
-        <w:pStyle w:val="ListParagraph"/>
-        <w:numPr>
-          <w:ilvl w:val="4"/>
-          <w:numId w:val="1"/>
-        </w:numPr>
-      </w:pPr>
-      <w:r>
-        <w:t>Officers have catered meals with assigned chefs.</w:t>
-      </w:r>
-    </w:p>
-    <w:p>
-      <w:pPr>
-        <w:pStyle w:val="ListParagraph"/>
-        <w:numPr>
-          <w:ilvl w:val="1"/>
-          <w:numId w:val="1"/>
-        </w:numPr>
-      </w:pPr>
-      <w:r>
-        <w:t>residents</w:t>
-      </w:r>
-    </w:p>
-    <w:p>
-      <w:pPr>
-        <w:pStyle w:val="ListParagraph"/>
-        <w:numPr>
-          <w:ilvl w:val="2"/>
-          <w:numId w:val="1"/>
-        </w:numPr>
-      </w:pPr>
-      <w:r>
-        <w:t>residents can volunteer into indentured servitude to powerful citizens to gain or regain their status as a citizen</w:t>
-      </w:r>
-    </w:p>
-    <w:p>
-      <w:pPr>
-        <w:pStyle w:val="ListParagraph"/>
-        <w:numPr>
-          <w:ilvl w:val="2"/>
-          <w:numId w:val="1"/>
-        </w:numPr>
-      </w:pPr>
-      <w:r>
-        <w:t>Resident must enlist into the Space Police at age 18.</w:t>
-      </w:r>
-    </w:p>
-    <w:p>
-      <w:pPr>
-        <w:pStyle w:val="ListParagraph"/>
-        <w:numPr>
-          <w:ilvl w:val="3"/>
-          <w:numId w:val="1"/>
-        </w:numPr>
-      </w:pPr>
-      <w:r>
-        <w:t xml:space="preserve">(see number </w:t>
-      </w:r>
-      <w:proofErr w:type="spellStart"/>
-      <w:r>
-        <w:t>number</w:t>
-      </w:r>
-      <w:proofErr w:type="spellEnd"/>
-      <w:r>
-        <w:t xml:space="preserve"> 5 above for details on resident life in the space police)</w:t>
-      </w:r>
-    </w:p>
-    <w:p>
       <w:bookmarkStart w:id="0" w:name="_GoBack"/>
       <w:bookmarkEnd w:id="0"/>
     </w:p>
+    <w:p>
+      <w:pPr>
+        <w:pStyle w:val="ListParagraph"/>
+        <w:numPr>
+          <w:ilvl w:val="4"/>
+          <w:numId w:val="1"/>
+        </w:numPr>
+      </w:pPr>
+      <w:r>
+        <w:t>rations are smaller and tasteless of enlisted</w:t>
+      </w:r>
+    </w:p>
+    <w:p>
+      <w:pPr>
+        <w:pStyle w:val="ListParagraph"/>
+        <w:numPr>
+          <w:ilvl w:val="4"/>
+          <w:numId w:val="1"/>
+        </w:numPr>
+      </w:pPr>
+      <w:r>
+        <w:t>Officers have catered meals with assigned chefs.</w:t>
+      </w:r>
+    </w:p>
+    <w:p>
+      <w:pPr>
+        <w:pStyle w:val="ListParagraph"/>
+        <w:numPr>
+          <w:ilvl w:val="1"/>
+          <w:numId w:val="1"/>
+        </w:numPr>
+      </w:pPr>
+      <w:r>
+        <w:t>residents</w:t>
+      </w:r>
+    </w:p>
+    <w:p>
+      <w:pPr>
+        <w:pStyle w:val="ListParagraph"/>
+        <w:numPr>
+          <w:ilvl w:val="2"/>
+          <w:numId w:val="1"/>
+        </w:numPr>
+      </w:pPr>
+      <w:r>
+        <w:t>residents can volunteer into indentured servitude to powerful citizens to gain or regain their status as a citizen</w:t>
+      </w:r>
+    </w:p>
+    <w:p>
+      <w:pPr>
+        <w:pStyle w:val="ListParagraph"/>
+        <w:numPr>
+          <w:ilvl w:val="2"/>
+          <w:numId w:val="1"/>
+        </w:numPr>
+      </w:pPr>
+      <w:r>
+        <w:t>Resident must enlist into the Space Police at age 18.</w:t>
+      </w:r>
+    </w:p>
+    <w:p>
+      <w:pPr>
+        <w:pStyle w:val="ListParagraph"/>
+        <w:numPr>
+          <w:ilvl w:val="3"/>
+          <w:numId w:val="1"/>
+        </w:numPr>
+      </w:pPr>
+      <w:r>
+        <w:t xml:space="preserve">(see number </w:t>
+      </w:r>
+      <w:proofErr w:type="spellStart"/>
+      <w:r>
+        <w:t>number</w:t>
+      </w:r>
+      <w:proofErr w:type="spellEnd"/>
+      <w:r>
+        <w:t xml:space="preserve"> 5 above for details on resident life in the space police)</w:t>
+      </w:r>
+    </w:p>
+    <w:p>
+      <w:pPr>
+        <w:pStyle w:val="ListParagraph"/>
+        <w:numPr>
+          <w:ilvl w:val="0"/>
+          <w:numId w:val="1"/>
+        </w:numPr>
+      </w:pPr>
+      <w:r>
+        <w:t>How to introduce background</w:t>
+      </w:r>
+    </w:p>
+    <w:p>
+      <w:pPr>
+        <w:pStyle w:val="ListParagraph"/>
+        <w:numPr>
+          <w:ilvl w:val="1"/>
+          <w:numId w:val="1"/>
+        </w:numPr>
+      </w:pPr>
+      <w:r>
+        <w:t>incorporate story as the player progresses through the game.</w:t>
+      </w:r>
+    </w:p>
+    <w:p/>
     <w:sectPr>
       <w:pgSz w:w="12240" w:h="15840"/>
       <w:pgMar w:top="1440" w:right="1440" w:bottom="1440" w:left="1440" w:header="720" w:footer="720" w:gutter="0"/>

</xml_diff>